<commit_message>
Various R5.2 and R5.3 fixes
</commit_message>
<xml_diff>
--- a/app/server/static/templates/notices/Renewal_LivestockDealer_Template.docx
+++ b/app/server/static/templates/notices/Renewal_LivestockDealer_Template.docx
@@ -112,7 +112,25 @@
           <w:rFonts w:ascii="Arial" w:hAnsi="Arial"/>
           <w:b/>
         </w:rPr>
-        <w:t>{d.LicenceStart}</w:t>
+        <w:t>{</w:t>
+      </w:r>
+      <w:proofErr w:type="spellStart"/>
+      <w:proofErr w:type="gramStart"/>
+      <w:r>
+        <w:rPr>
+          <w:rFonts w:ascii="Arial" w:hAnsi="Arial"/>
+          <w:b/>
+        </w:rPr>
+        <w:t>d.LicenceStart</w:t>
+      </w:r>
+      <w:proofErr w:type="spellEnd"/>
+      <w:proofErr w:type="gramEnd"/>
+      <w:r>
+        <w:rPr>
+          <w:rFonts w:ascii="Arial" w:hAnsi="Arial"/>
+          <w:b/>
+        </w:rPr>
+        <w:t>}</w:t>
       </w:r>
       <w:r>
         <w:rPr>
@@ -126,7 +144,23 @@
           <w:rFonts w:ascii="Arial" w:hAnsi="Arial"/>
           <w:b/>
         </w:rPr>
-        <w:t>{d.LicenceExpiry}</w:t>
+        <w:t>{</w:t>
+      </w:r>
+      <w:proofErr w:type="spellStart"/>
+      <w:r>
+        <w:rPr>
+          <w:rFonts w:ascii="Arial" w:hAnsi="Arial"/>
+          <w:b/>
+        </w:rPr>
+        <w:t>d.LicenceExpiry</w:t>
+      </w:r>
+      <w:proofErr w:type="spellEnd"/>
+      <w:r>
+        <w:rPr>
+          <w:rFonts w:ascii="Arial" w:hAnsi="Arial"/>
+          <w:b/>
+        </w:rPr>
+        <w:t>}</w:t>
       </w:r>
     </w:p>
     <w:p>
@@ -172,7 +206,35 @@
           <w:sz w:val="24"/>
           <w:szCs w:val="24"/>
         </w:rPr>
-        <w:t>{d.LastFirstName}</w:t>
+        <w:t>{</w:t>
+      </w:r>
+      <w:proofErr w:type="spellStart"/>
+      <w:proofErr w:type="gramStart"/>
+      <w:r>
+        <w:rPr>
+          <w:rFonts w:ascii="Arial" w:hAnsi="Arial" w:cs="Arial"/>
+          <w:sz w:val="24"/>
+          <w:szCs w:val="24"/>
+        </w:rPr>
+        <w:t>d.</w:t>
+      </w:r>
+      <w:r>
+        <w:rPr>
+          <w:rFonts w:ascii="Arial" w:hAnsi="Arial" w:cs="Arial"/>
+          <w:sz w:val="24"/>
+          <w:szCs w:val="24"/>
+        </w:rPr>
+        <w:t>LicenceHolderCompany</w:t>
+      </w:r>
+      <w:proofErr w:type="spellEnd"/>
+      <w:proofErr w:type="gramEnd"/>
+      <w:r>
+        <w:rPr>
+          <w:rFonts w:ascii="Arial" w:hAnsi="Arial" w:cs="Arial"/>
+          <w:sz w:val="24"/>
+          <w:szCs w:val="24"/>
+        </w:rPr>
+        <w:t>}</w:t>
       </w:r>
     </w:p>
     <w:p>
@@ -189,7 +251,25 @@
           <w:rFonts w:ascii="Arial" w:hAnsi="Arial"/>
           <w:sz w:val="24"/>
         </w:rPr>
-        <w:t>{d.MailingAddress}</w:t>
+        <w:t>{</w:t>
+      </w:r>
+      <w:proofErr w:type="spellStart"/>
+      <w:proofErr w:type="gramStart"/>
+      <w:r>
+        <w:rPr>
+          <w:rFonts w:ascii="Arial" w:hAnsi="Arial"/>
+          <w:sz w:val="24"/>
+        </w:rPr>
+        <w:t>d.MailingAddress</w:t>
+      </w:r>
+      <w:proofErr w:type="spellEnd"/>
+      <w:proofErr w:type="gramEnd"/>
+      <w:r>
+        <w:rPr>
+          <w:rFonts w:ascii="Arial" w:hAnsi="Arial"/>
+          <w:sz w:val="24"/>
+        </w:rPr>
+        <w:t>}</w:t>
       </w:r>
     </w:p>
     <w:p>
@@ -208,7 +288,25 @@
           <w:rFonts w:ascii="Arial" w:hAnsi="Arial"/>
           <w:sz w:val="24"/>
         </w:rPr>
-        <w:t>{d.MailingCity}</w:t>
+        <w:t>{</w:t>
+      </w:r>
+      <w:proofErr w:type="spellStart"/>
+      <w:proofErr w:type="gramStart"/>
+      <w:r>
+        <w:rPr>
+          <w:rFonts w:ascii="Arial" w:hAnsi="Arial"/>
+          <w:sz w:val="24"/>
+        </w:rPr>
+        <w:t>d.MailingCity</w:t>
+      </w:r>
+      <w:proofErr w:type="spellEnd"/>
+      <w:proofErr w:type="gramEnd"/>
+      <w:r>
+        <w:rPr>
+          <w:rFonts w:ascii="Arial" w:hAnsi="Arial"/>
+          <w:sz w:val="24"/>
+        </w:rPr>
+        <w:t>}</w:t>
       </w:r>
       <w:r>
         <w:rPr>
@@ -222,7 +320,23 @@
           <w:rFonts w:ascii="Arial" w:hAnsi="Arial"/>
           <w:sz w:val="24"/>
         </w:rPr>
-        <w:t>{d.MailingProv}</w:t>
+        <w:t>{</w:t>
+      </w:r>
+      <w:proofErr w:type="spellStart"/>
+      <w:r>
+        <w:rPr>
+          <w:rFonts w:ascii="Arial" w:hAnsi="Arial"/>
+          <w:sz w:val="24"/>
+        </w:rPr>
+        <w:t>d.MailingProv</w:t>
+      </w:r>
+      <w:proofErr w:type="spellEnd"/>
+      <w:r>
+        <w:rPr>
+          <w:rFonts w:ascii="Arial" w:hAnsi="Arial"/>
+          <w:sz w:val="24"/>
+        </w:rPr>
+        <w:t>}</w:t>
       </w:r>
       <w:r>
         <w:rPr>
@@ -238,7 +352,23 @@
           <w:rFonts w:ascii="Arial" w:hAnsi="Arial"/>
           <w:sz w:val="24"/>
         </w:rPr>
-        <w:t>{d.PostCode}</w:t>
+        <w:t>{</w:t>
+      </w:r>
+      <w:proofErr w:type="spellStart"/>
+      <w:r>
+        <w:rPr>
+          <w:rFonts w:ascii="Arial" w:hAnsi="Arial"/>
+          <w:sz w:val="24"/>
+        </w:rPr>
+        <w:t>d.PostCode</w:t>
+      </w:r>
+      <w:proofErr w:type="spellEnd"/>
+      <w:r>
+        <w:rPr>
+          <w:rFonts w:ascii="Arial" w:hAnsi="Arial"/>
+          <w:sz w:val="24"/>
+        </w:rPr>
+        <w:t>}</w:t>
       </w:r>
     </w:p>
     <w:p>
@@ -257,12 +387,21 @@
           <w:sz w:val="24"/>
         </w:rPr>
       </w:pPr>
-      <w:r>
-        <w:rPr>
-          <w:rFonts w:ascii="Arial" w:hAnsi="Arial"/>
-          <w:sz w:val="24"/>
-        </w:rPr>
-        <w:t>Licence Number:</w:t>
+      <w:proofErr w:type="spellStart"/>
+      <w:r>
+        <w:rPr>
+          <w:rFonts w:ascii="Arial" w:hAnsi="Arial"/>
+          <w:sz w:val="24"/>
+        </w:rPr>
+        <w:t>Licence</w:t>
+      </w:r>
+      <w:proofErr w:type="spellEnd"/>
+      <w:r>
+        <w:rPr>
+          <w:rFonts w:ascii="Arial" w:hAnsi="Arial"/>
+          <w:sz w:val="24"/>
+        </w:rPr>
+        <w:t xml:space="preserve"> Number:</w:t>
       </w:r>
       <w:r>
         <w:rPr>
@@ -278,14 +417,32 @@
           <w:rFonts w:ascii="Arial" w:hAnsi="Arial"/>
           <w:sz w:val="24"/>
         </w:rPr>
-        <w:t>{d.Licence</w:t>
-      </w:r>
-      <w:r>
-        <w:rPr>
-          <w:rFonts w:ascii="Arial" w:hAnsi="Arial"/>
-          <w:sz w:val="24"/>
-        </w:rPr>
-        <w:t>Number}</w:t>
+        <w:t>{</w:t>
+      </w:r>
+      <w:proofErr w:type="spellStart"/>
+      <w:proofErr w:type="gramStart"/>
+      <w:r>
+        <w:rPr>
+          <w:rFonts w:ascii="Arial" w:hAnsi="Arial"/>
+          <w:sz w:val="24"/>
+        </w:rPr>
+        <w:t>d.Licence</w:t>
+      </w:r>
+      <w:r>
+        <w:rPr>
+          <w:rFonts w:ascii="Arial" w:hAnsi="Arial"/>
+          <w:sz w:val="24"/>
+        </w:rPr>
+        <w:t>Number</w:t>
+      </w:r>
+      <w:proofErr w:type="spellEnd"/>
+      <w:proofErr w:type="gramEnd"/>
+      <w:r>
+        <w:rPr>
+          <w:rFonts w:ascii="Arial" w:hAnsi="Arial"/>
+          <w:sz w:val="24"/>
+        </w:rPr>
+        <w:t>}</w:t>
       </w:r>
     </w:p>
     <w:p>
@@ -319,8 +476,18 @@
           <w:b/>
           <w:sz w:val="24"/>
         </w:rPr>
-        <w:t>Livestock Dealer’s Licence</w:t>
-      </w:r>
+        <w:t xml:space="preserve">Livestock Dealer’s </w:t>
+      </w:r>
+      <w:proofErr w:type="spellStart"/>
+      <w:r>
+        <w:rPr>
+          <w:rFonts w:ascii="Arial" w:hAnsi="Arial"/>
+          <w:b/>
+          <w:sz w:val="24"/>
+        </w:rPr>
+        <w:t>Licence</w:t>
+      </w:r>
+      <w:proofErr w:type="spellEnd"/>
       <w:r>
         <w:rPr>
           <w:rFonts w:ascii="Arial" w:hAnsi="Arial"/>
@@ -334,15 +501,43 @@
           <w:b/>
           <w:sz w:val="24"/>
         </w:rPr>
-        <w:t>…………………………………………….</w:t>
-      </w:r>
-      <w:r>
-        <w:rPr>
-          <w:rFonts w:ascii="Arial" w:hAnsi="Arial"/>
-          <w:b/>
-          <w:sz w:val="24"/>
-        </w:rPr>
-        <w:t>{d.LicenceFee}</w:t>
+        <w:t>…………………………………………</w:t>
+      </w:r>
+      <w:proofErr w:type="gramStart"/>
+      <w:r>
+        <w:rPr>
+          <w:rFonts w:ascii="Arial" w:hAnsi="Arial"/>
+          <w:b/>
+          <w:sz w:val="24"/>
+        </w:rPr>
+        <w:t>….</w:t>
+      </w:r>
+      <w:r>
+        <w:rPr>
+          <w:rFonts w:ascii="Arial" w:hAnsi="Arial"/>
+          <w:b/>
+          <w:sz w:val="24"/>
+        </w:rPr>
+        <w:t>{</w:t>
+      </w:r>
+      <w:proofErr w:type="spellStart"/>
+      <w:proofErr w:type="gramEnd"/>
+      <w:r>
+        <w:rPr>
+          <w:rFonts w:ascii="Arial" w:hAnsi="Arial"/>
+          <w:b/>
+          <w:sz w:val="24"/>
+        </w:rPr>
+        <w:t>d.LicenceFee</w:t>
+      </w:r>
+      <w:proofErr w:type="spellEnd"/>
+      <w:r>
+        <w:rPr>
+          <w:rFonts w:ascii="Arial" w:hAnsi="Arial"/>
+          <w:b/>
+          <w:sz w:val="24"/>
+        </w:rPr>
+        <w:t>}</w:t>
       </w:r>
     </w:p>
     <w:p>
@@ -375,7 +570,25 @@
           <w:i/>
           <w:sz w:val="24"/>
         </w:rPr>
-        <w:t>(must agree with name on bond)_____________________________</w:t>
+        <w:t xml:space="preserve">(must agree with name on </w:t>
+      </w:r>
+      <w:proofErr w:type="gramStart"/>
+      <w:r>
+        <w:rPr>
+          <w:rFonts w:ascii="Arial" w:hAnsi="Arial"/>
+          <w:i/>
+          <w:sz w:val="24"/>
+        </w:rPr>
+        <w:t>bond)_</w:t>
+      </w:r>
+      <w:proofErr w:type="gramEnd"/>
+      <w:r>
+        <w:rPr>
+          <w:rFonts w:ascii="Arial" w:hAnsi="Arial"/>
+          <w:i/>
+          <w:sz w:val="24"/>
+        </w:rPr>
+        <w:t>____________________________</w:t>
       </w:r>
     </w:p>
     <w:p>
@@ -417,7 +630,16 @@
           <w:rFonts w:ascii="Arial" w:hAnsi="Arial"/>
           <w:sz w:val="24"/>
         </w:rPr>
-        <w:t>{d.</w:t>
+        <w:t>{</w:t>
+      </w:r>
+      <w:proofErr w:type="spellStart"/>
+      <w:proofErr w:type="gramStart"/>
+      <w:r>
+        <w:rPr>
+          <w:rFonts w:ascii="Arial" w:hAnsi="Arial"/>
+          <w:sz w:val="24"/>
+        </w:rPr>
+        <w:t>d.</w:t>
       </w:r>
       <w:r>
         <w:rPr>
@@ -426,6 +648,8 @@
         </w:rPr>
         <w:t>LicenceHolderName</w:t>
       </w:r>
+      <w:proofErr w:type="spellEnd"/>
+      <w:proofErr w:type="gramEnd"/>
       <w:r>
         <w:rPr>
           <w:rFonts w:ascii="Arial" w:hAnsi="Arial"/>
@@ -455,11 +679,47 @@
         </w:rPr>
         <w:t>(</w:t>
       </w:r>
-      <w:r>
-        <w:rPr>
-          <w:rFonts w:ascii="Arial" w:hAnsi="Arial"/>
-        </w:rPr>
-        <w:t>if the applicant is not a single individual the applicant must nominate an individual to be named on the licence as its agent for the exercise of its rights and privileges under the licence.</w:t>
+      <w:proofErr w:type="gramStart"/>
+      <w:r>
+        <w:rPr>
+          <w:rFonts w:ascii="Arial" w:hAnsi="Arial"/>
+        </w:rPr>
+        <w:t>if</w:t>
+      </w:r>
+      <w:proofErr w:type="gramEnd"/>
+      <w:r>
+        <w:rPr>
+          <w:rFonts w:ascii="Arial" w:hAnsi="Arial"/>
+        </w:rPr>
+        <w:t xml:space="preserve"> the applicant is not a single individual the applicant must nominate an individual to be named on the </w:t>
+      </w:r>
+      <w:proofErr w:type="spellStart"/>
+      <w:r>
+        <w:rPr>
+          <w:rFonts w:ascii="Arial" w:hAnsi="Arial"/>
+        </w:rPr>
+        <w:t>licence</w:t>
+      </w:r>
+      <w:proofErr w:type="spellEnd"/>
+      <w:r>
+        <w:rPr>
+          <w:rFonts w:ascii="Arial" w:hAnsi="Arial"/>
+        </w:rPr>
+        <w:t xml:space="preserve"> as its agent for the exercise of its rights and privileges under the </w:t>
+      </w:r>
+      <w:proofErr w:type="spellStart"/>
+      <w:r>
+        <w:rPr>
+          <w:rFonts w:ascii="Arial" w:hAnsi="Arial"/>
+        </w:rPr>
+        <w:t>licence</w:t>
+      </w:r>
+      <w:proofErr w:type="spellEnd"/>
+      <w:r>
+        <w:rPr>
+          <w:rFonts w:ascii="Arial" w:hAnsi="Arial"/>
+        </w:rPr>
+        <w:t>.</w:t>
       </w:r>
       <w:r>
         <w:rPr>
@@ -488,7 +748,15 @@
           <w:rFonts w:ascii="Arial" w:hAnsi="Arial"/>
           <w:sz w:val="24"/>
         </w:rPr>
-        <w:t xml:space="preserve">Bond or Letter of Credit Issuing Co.:  </w:t>
+        <w:t>Bond or Letter of Credit Issuing Co.</w:t>
+      </w:r>
+      <w:proofErr w:type="gramStart"/>
+      <w:r>
+        <w:rPr>
+          <w:rFonts w:ascii="Arial" w:hAnsi="Arial"/>
+          <w:sz w:val="24"/>
+        </w:rPr>
+        <w:t xml:space="preserve">:  </w:t>
       </w:r>
       <w:bookmarkStart w:id="7" w:name="Bond_Carrier_Name"/>
       <w:bookmarkEnd w:id="7"/>
@@ -497,7 +765,24 @@
           <w:rFonts w:ascii="Arial" w:hAnsi="Arial"/>
           <w:sz w:val="24"/>
         </w:rPr>
-        <w:t>{d.BondCarrier}</w:t>
+        <w:t>{</w:t>
+      </w:r>
+      <w:proofErr w:type="spellStart"/>
+      <w:proofErr w:type="gramEnd"/>
+      <w:r>
+        <w:rPr>
+          <w:rFonts w:ascii="Arial" w:hAnsi="Arial"/>
+          <w:sz w:val="24"/>
+        </w:rPr>
+        <w:t>d.BondCarrier</w:t>
+      </w:r>
+      <w:proofErr w:type="spellEnd"/>
+      <w:r>
+        <w:rPr>
+          <w:rFonts w:ascii="Arial" w:hAnsi="Arial"/>
+          <w:sz w:val="24"/>
+        </w:rPr>
+        <w:t>}</w:t>
       </w:r>
       <w:r>
         <w:rPr>
@@ -519,7 +804,15 @@
           <w:rFonts w:ascii="Arial" w:hAnsi="Arial"/>
           <w:sz w:val="24"/>
         </w:rPr>
-        <w:t xml:space="preserve">Bond or Letter of Credit Amount:  </w:t>
+        <w:t>Bond or Letter of Credit Amount</w:t>
+      </w:r>
+      <w:proofErr w:type="gramStart"/>
+      <w:r>
+        <w:rPr>
+          <w:rFonts w:ascii="Arial" w:hAnsi="Arial"/>
+          <w:sz w:val="24"/>
+        </w:rPr>
+        <w:t xml:space="preserve">:  </w:t>
       </w:r>
       <w:bookmarkStart w:id="8" w:name="Bond_Value"/>
       <w:bookmarkEnd w:id="8"/>
@@ -528,7 +821,24 @@
           <w:rFonts w:ascii="Arial" w:hAnsi="Arial"/>
           <w:sz w:val="24"/>
         </w:rPr>
-        <w:t>{d.BondValue}</w:t>
+        <w:t>{</w:t>
+      </w:r>
+      <w:proofErr w:type="spellStart"/>
+      <w:proofErr w:type="gramEnd"/>
+      <w:r>
+        <w:rPr>
+          <w:rFonts w:ascii="Arial" w:hAnsi="Arial"/>
+          <w:sz w:val="24"/>
+        </w:rPr>
+        <w:t>d.BondValue</w:t>
+      </w:r>
+      <w:proofErr w:type="spellEnd"/>
+      <w:r>
+        <w:rPr>
+          <w:rFonts w:ascii="Arial" w:hAnsi="Arial"/>
+          <w:sz w:val="24"/>
+        </w:rPr>
+        <w:t>}</w:t>
       </w:r>
       <w:r>
         <w:rPr>
@@ -1217,7 +1527,23 @@
           <w:rFonts w:ascii="Arial" w:hAnsi="Arial"/>
           <w:sz w:val="24"/>
         </w:rPr>
-        <w:t xml:space="preserve">Local Insurance Company:  ________________  Tel: </w:t>
+        <w:t>Local Insurance Company:  _______________</w:t>
+      </w:r>
+      <w:proofErr w:type="gramStart"/>
+      <w:r>
+        <w:rPr>
+          <w:rFonts w:ascii="Arial" w:hAnsi="Arial"/>
+          <w:sz w:val="24"/>
+        </w:rPr>
+        <w:t>_  Tel</w:t>
+      </w:r>
+      <w:proofErr w:type="gramEnd"/>
+      <w:r>
+        <w:rPr>
+          <w:rFonts w:ascii="Arial" w:hAnsi="Arial"/>
+          <w:sz w:val="24"/>
+        </w:rPr>
+        <w:t xml:space="preserve">: </w:t>
       </w:r>
       <w:r>
         <w:rPr>
@@ -2397,12 +2723,6 @@
 </file>
 
 <file path=customXml/item2.xml><?xml version="1.0" encoding="utf-8"?>
-<p:properties xmlns:p="http://schemas.microsoft.com/office/2006/metadata/properties" xmlns:xsi="http://www.w3.org/2001/XMLSchema-instance" xmlns:pc="http://schemas.microsoft.com/office/infopath/2007/PartnerControls">
-  <documentManagement/>
-</p:properties>
-</file>
-
-<file path=customXml/item3.xml><?xml version="1.0" encoding="utf-8"?>
 <ct:contentTypeSchema xmlns:ct="http://schemas.microsoft.com/office/2006/metadata/contentType" xmlns:ma="http://schemas.microsoft.com/office/2006/metadata/properties/metaAttributes" ct:_="" ma:_="" ma:contentTypeName="Document" ma:contentTypeID="0x010100B8CBF3948AF16E4A9427EB9CB0C3AFDB" ma:contentTypeVersion="11" ma:contentTypeDescription="Create a new document." ma:contentTypeScope="" ma:versionID="9fc8a81a77eeb73bda9729b3f784b8c4">
   <xsd:schema xmlns:xsd="http://www.w3.org/2001/XMLSchema" xmlns:xs="http://www.w3.org/2001/XMLSchema" xmlns:p="http://schemas.microsoft.com/office/2006/metadata/properties" xmlns:ns2="bc8b8595-9fa1-49bc-a016-2621e7bde64e" xmlns:ns3="e1c8ebbc-f196-4c28-98e9-1900bd408e79" targetNamespace="http://schemas.microsoft.com/office/2006/metadata/properties" ma:root="true" ma:fieldsID="88ad40c7f0e134defa4acd5e486d3459" ns2:_="" ns3:_="">
     <xsd:import namespace="bc8b8595-9fa1-49bc-a016-2621e7bde64e"/>
@@ -2613,6 +2933,12 @@
 </ct:contentTypeSchema>
 </file>
 
+<file path=customXml/item3.xml><?xml version="1.0" encoding="utf-8"?>
+<p:properties xmlns:p="http://schemas.microsoft.com/office/2006/metadata/properties" xmlns:xsi="http://www.w3.org/2001/XMLSchema-instance" xmlns:pc="http://schemas.microsoft.com/office/infopath/2007/PartnerControls">
+  <documentManagement/>
+</p:properties>
+</file>
+
 <file path=customXml/itemProps1.xml><?xml version="1.0" encoding="utf-8"?>
 <ds:datastoreItem xmlns:ds="http://schemas.openxmlformats.org/officeDocument/2006/customXml" ds:itemID="{8C50E9AE-0D2D-46E1-9F12-F0CD423D381A}">
   <ds:schemaRefs>
@@ -2622,15 +2948,6 @@
 </file>
 
 <file path=customXml/itemProps2.xml><?xml version="1.0" encoding="utf-8"?>
-<ds:datastoreItem xmlns:ds="http://schemas.openxmlformats.org/officeDocument/2006/customXml" ds:itemID="{FA37A28D-EF70-49F0-9731-1B81D4A67F5F}">
-  <ds:schemaRefs>
-    <ds:schemaRef ds:uri="http://schemas.microsoft.com/office/2006/metadata/properties"/>
-    <ds:schemaRef ds:uri="http://schemas.microsoft.com/office/infopath/2007/PartnerControls"/>
-  </ds:schemaRefs>
-</ds:datastoreItem>
-</file>
-
-<file path=customXml/itemProps3.xml><?xml version="1.0" encoding="utf-8"?>
 <ds:datastoreItem xmlns:ds="http://schemas.openxmlformats.org/officeDocument/2006/customXml" ds:itemID="{76FC3BD9-EBC3-434A-BE1C-01F1A490C91E}">
   <ds:schemaRefs>
     <ds:schemaRef ds:uri="http://schemas.microsoft.com/office/2006/metadata/contentType"/>
@@ -2647,4 +2964,13 @@
     <ds:schemaRef ds:uri="http://schemas.microsoft.com/internal/obd"/>
   </ds:schemaRefs>
 </ds:datastoreItem>
+</file>
+
+<file path=customXml/itemProps3.xml><?xml version="1.0" encoding="utf-8"?>
+<ds:datastoreItem xmlns:ds="http://schemas.openxmlformats.org/officeDocument/2006/customXml" ds:itemID="{FA37A28D-EF70-49F0-9731-1B81D4A67F5F}">
+  <ds:schemaRefs>
+    <ds:schemaRef ds:uri="http://schemas.microsoft.com/office/2006/metadata/properties"/>
+    <ds:schemaRef ds:uri="http://schemas.microsoft.com/office/infopath/2007/PartnerControls"/>
+  </ds:schemaRefs>
+</ds:datastoreItem>
 </file>
</xml_diff>

<commit_message>
mals2-42 resizing + formatting
</commit_message>
<xml_diff>
--- a/app/server/static/templates/notices/Renewal_LivestockDealer_Template.docx
+++ b/app/server/static/templates/notices/Renewal_LivestockDealer_Template.docx
@@ -1,6 +1,6 @@
 
 <file path=word/document.xml><?xml version="1.0" encoding="utf-8"?>
-<w:document xmlns:wpc="http://schemas.microsoft.com/office/word/2010/wordprocessingCanvas" xmlns:cx="http://schemas.microsoft.com/office/drawing/2014/chartex" xmlns:cx1="http://schemas.microsoft.com/office/drawing/2015/9/8/chartex" xmlns:cx2="http://schemas.microsoft.com/office/drawing/2015/10/21/chartex" xmlns:cx3="http://schemas.microsoft.com/office/drawing/2016/5/9/chartex" xmlns:cx4="http://schemas.microsoft.com/office/drawing/2016/5/10/chartex" xmlns:cx5="http://schemas.microsoft.com/office/drawing/2016/5/11/chartex" xmlns:cx6="http://schemas.microsoft.com/office/drawing/2016/5/12/chartex" xmlns:cx7="http://schemas.microsoft.com/office/drawing/2016/5/13/chartex" xmlns:cx8="http://schemas.microsoft.com/office/drawing/2016/5/14/chartex" xmlns:mc="http://schemas.openxmlformats.org/markup-compatibility/2006" xmlns:aink="http://schemas.microsoft.com/office/drawing/2016/ink" xmlns:am3d="http://schemas.microsoft.com/office/drawing/2017/model3d" xmlns:o="urn:schemas-microsoft-com:office:office" xmlns:oel="http://schemas.microsoft.com/office/2019/extlst" xmlns:r="http://schemas.openxmlformats.org/officeDocument/2006/relationships" xmlns:m="http://schemas.openxmlformats.org/officeDocument/2006/math" xmlns:v="urn:schemas-microsoft-com:vml" xmlns:wp14="http://schemas.microsoft.com/office/word/2010/wordprocessingDrawing" xmlns:wp="http://schemas.openxmlformats.org/drawingml/2006/wordprocessingDrawing" xmlns:w10="urn:schemas-microsoft-com:office:word" xmlns:w="http://schemas.openxmlformats.org/wordprocessingml/2006/main" xmlns:w14="http://schemas.microsoft.com/office/word/2010/wordml" xmlns:w15="http://schemas.microsoft.com/office/word/2012/wordml" xmlns:w16cex="http://schemas.microsoft.com/office/word/2018/wordml/cex" xmlns:w16cid="http://schemas.microsoft.com/office/word/2016/wordml/cid" xmlns:w16="http://schemas.microsoft.com/office/word/2018/wordml" xmlns:w16sdtdh="http://schemas.microsoft.com/office/word/2020/wordml/sdtdatahash" xmlns:w16se="http://schemas.microsoft.com/office/word/2015/wordml/symex" xmlns:wpg="http://schemas.microsoft.com/office/word/2010/wordprocessingGroup" xmlns:wpi="http://schemas.microsoft.com/office/word/2010/wordprocessingInk" xmlns:wne="http://schemas.microsoft.com/office/word/2006/wordml" xmlns:wps="http://schemas.microsoft.com/office/word/2010/wordprocessingShape" mc:Ignorable="w14 w15 w16se w16cid w16 w16cex w16sdtdh wp14">
+<w:document xmlns:wpc="http://schemas.microsoft.com/office/word/2010/wordprocessingCanvas" xmlns:cx="http://schemas.microsoft.com/office/drawing/2014/chartex" xmlns:cx1="http://schemas.microsoft.com/office/drawing/2015/9/8/chartex" xmlns:cx2="http://schemas.microsoft.com/office/drawing/2015/10/21/chartex" xmlns:cx3="http://schemas.microsoft.com/office/drawing/2016/5/9/chartex" xmlns:cx4="http://schemas.microsoft.com/office/drawing/2016/5/10/chartex" xmlns:cx5="http://schemas.microsoft.com/office/drawing/2016/5/11/chartex" xmlns:cx6="http://schemas.microsoft.com/office/drawing/2016/5/12/chartex" xmlns:cx7="http://schemas.microsoft.com/office/drawing/2016/5/13/chartex" xmlns:cx8="http://schemas.microsoft.com/office/drawing/2016/5/14/chartex" xmlns:mc="http://schemas.openxmlformats.org/markup-compatibility/2006" xmlns:aink="http://schemas.microsoft.com/office/drawing/2016/ink" xmlns:am3d="http://schemas.microsoft.com/office/drawing/2017/model3d" xmlns:o="urn:schemas-microsoft-com:office:office" xmlns:oel="http://schemas.microsoft.com/office/2019/extlst" xmlns:r="http://schemas.openxmlformats.org/officeDocument/2006/relationships" xmlns:m="http://schemas.openxmlformats.org/officeDocument/2006/math" xmlns:v="urn:schemas-microsoft-com:vml" xmlns:wp14="http://schemas.microsoft.com/office/word/2010/wordprocessingDrawing" xmlns:wp="http://schemas.openxmlformats.org/drawingml/2006/wordprocessingDrawing" xmlns:w10="urn:schemas-microsoft-com:office:word" xmlns:w="http://schemas.openxmlformats.org/wordprocessingml/2006/main" xmlns:w14="http://schemas.microsoft.com/office/word/2010/wordml" xmlns:w15="http://schemas.microsoft.com/office/word/2012/wordml" xmlns:w16cex="http://schemas.microsoft.com/office/word/2018/wordml/cex" xmlns:w16cid="http://schemas.microsoft.com/office/word/2016/wordml/cid" xmlns:w16="http://schemas.microsoft.com/office/word/2018/wordml" xmlns:w16du="http://schemas.microsoft.com/office/word/2023/wordml/word16du" xmlns:w16sdtdh="http://schemas.microsoft.com/office/word/2020/wordml/sdtdatahash" xmlns:w16sdtfl="http://schemas.microsoft.com/office/word/2024/wordml/sdtformatlock" xmlns:w16se="http://schemas.microsoft.com/office/word/2015/wordml/symex" xmlns:wpg="http://schemas.microsoft.com/office/word/2010/wordprocessingGroup" xmlns:wpi="http://schemas.microsoft.com/office/word/2010/wordprocessingInk" xmlns:wne="http://schemas.microsoft.com/office/word/2006/wordml" xmlns:wps="http://schemas.microsoft.com/office/word/2010/wordprocessingShape" mc:Ignorable="w14 w15 w16se w16cid w16 w16cex w16sdtdh w16sdtfl w16du wp14">
   <w:body>
     <w:p>
       <w:pPr>
@@ -15,9 +15,9 @@
           <w:noProof/>
         </w:rPr>
         <w:drawing>
-          <wp:inline distT="0" distB="0" distL="0" distR="0" wp14:anchorId="3521551B" wp14:editId="65C83A01">
-            <wp:extent cx="3114675" cy="1571625"/>
-            <wp:effectExtent l="0" t="0" r="9525" b="9525"/>
+          <wp:inline distT="0" distB="0" distL="0" distR="0" wp14:anchorId="3521551B" wp14:editId="587A4A53">
+            <wp:extent cx="2295525" cy="1158292"/>
+            <wp:effectExtent l="0" t="0" r="0" b="3810"/>
             <wp:docPr id="1" name="Picture 1"/>
             <wp:cNvGraphicFramePr>
               <a:graphicFrameLocks xmlns:a="http://schemas.openxmlformats.org/drawingml/2006/main" noChangeAspect="1"/>
@@ -47,7 +47,7 @@
                   <pic:spPr bwMode="auto">
                     <a:xfrm>
                       <a:off x="0" y="0"/>
-                      <a:ext cx="3114675" cy="1571625"/>
+                      <a:ext cx="2375438" cy="1198615"/>
                     </a:xfrm>
                     <a:prstGeom prst="rect">
                       <a:avLst/>
@@ -115,7 +115,6 @@
         <w:t>{</w:t>
       </w:r>
       <w:proofErr w:type="spellStart"/>
-      <w:proofErr w:type="gramStart"/>
       <w:r>
         <w:rPr>
           <w:rFonts w:ascii="Arial" w:hAnsi="Arial"/>
@@ -124,7 +123,6 @@
         <w:t>d.LicenceStart</w:t>
       </w:r>
       <w:proofErr w:type="spellEnd"/>
-      <w:proofErr w:type="gramEnd"/>
       <w:r>
         <w:rPr>
           <w:rFonts w:ascii="Arial" w:hAnsi="Arial"/>
@@ -209,7 +207,6 @@
         <w:t>{</w:t>
       </w:r>
       <w:proofErr w:type="spellStart"/>
-      <w:proofErr w:type="gramStart"/>
       <w:r>
         <w:rPr>
           <w:rFonts w:ascii="Arial" w:hAnsi="Arial" w:cs="Arial"/>
@@ -235,7 +232,6 @@
         <w:t>Name</w:t>
       </w:r>
       <w:proofErr w:type="spellEnd"/>
-      <w:proofErr w:type="gramEnd"/>
       <w:r>
         <w:rPr>
           <w:rFonts w:ascii="Arial" w:hAnsi="Arial" w:cs="Arial"/>
@@ -262,7 +258,6 @@
         <w:t>{</w:t>
       </w:r>
       <w:proofErr w:type="spellStart"/>
-      <w:proofErr w:type="gramStart"/>
       <w:r>
         <w:rPr>
           <w:rFonts w:ascii="Arial" w:hAnsi="Arial"/>
@@ -271,7 +266,6 @@
         <w:t>d.MailingAddress</w:t>
       </w:r>
       <w:proofErr w:type="spellEnd"/>
-      <w:proofErr w:type="gramEnd"/>
       <w:r>
         <w:rPr>
           <w:rFonts w:ascii="Arial" w:hAnsi="Arial"/>
@@ -299,38 +293,45 @@
         <w:t>{</w:t>
       </w:r>
       <w:proofErr w:type="spellStart"/>
+      <w:r>
+        <w:rPr>
+          <w:rFonts w:ascii="Arial" w:hAnsi="Arial"/>
+          <w:sz w:val="24"/>
+        </w:rPr>
+        <w:t>d.</w:t>
+      </w:r>
       <w:proofErr w:type="gramStart"/>
       <w:r>
         <w:rPr>
           <w:rFonts w:ascii="Arial" w:hAnsi="Arial"/>
           <w:sz w:val="24"/>
         </w:rPr>
-        <w:t>d.MailingCity</w:t>
+        <w:t>MailingCity</w:t>
       </w:r>
       <w:proofErr w:type="spellEnd"/>
+      <w:r>
+        <w:rPr>
+          <w:rFonts w:ascii="Arial" w:hAnsi="Arial"/>
+          <w:sz w:val="24"/>
+        </w:rPr>
+        <w:t>}</w:t>
+      </w:r>
+      <w:r>
+        <w:rPr>
+          <w:rFonts w:ascii="Arial" w:hAnsi="Arial"/>
+          <w:sz w:val="24"/>
+        </w:rPr>
+        <w:t xml:space="preserve">, </w:t>
+      </w:r>
+      <w:r>
+        <w:rPr>
+          <w:rFonts w:ascii="Arial" w:hAnsi="Arial"/>
+          <w:sz w:val="24"/>
+        </w:rPr>
+        <w:t>{</w:t>
+      </w:r>
+      <w:proofErr w:type="spellStart"/>
       <w:proofErr w:type="gramEnd"/>
-      <w:r>
-        <w:rPr>
-          <w:rFonts w:ascii="Arial" w:hAnsi="Arial"/>
-          <w:sz w:val="24"/>
-        </w:rPr>
-        <w:t>}</w:t>
-      </w:r>
-      <w:r>
-        <w:rPr>
-          <w:rFonts w:ascii="Arial" w:hAnsi="Arial"/>
-          <w:sz w:val="24"/>
-        </w:rPr>
-        <w:t xml:space="preserve">, </w:t>
-      </w:r>
-      <w:r>
-        <w:rPr>
-          <w:rFonts w:ascii="Arial" w:hAnsi="Arial"/>
-          <w:sz w:val="24"/>
-        </w:rPr>
-        <w:t>{</w:t>
-      </w:r>
-      <w:proofErr w:type="spellStart"/>
       <w:r>
         <w:rPr>
           <w:rFonts w:ascii="Arial" w:hAnsi="Arial"/>
@@ -428,7 +429,6 @@
         <w:t>{</w:t>
       </w:r>
       <w:proofErr w:type="spellStart"/>
-      <w:proofErr w:type="gramStart"/>
       <w:r>
         <w:rPr>
           <w:rFonts w:ascii="Arial" w:hAnsi="Arial"/>
@@ -444,7 +444,6 @@
         <w:t>Number</w:t>
       </w:r>
       <w:proofErr w:type="spellEnd"/>
-      <w:proofErr w:type="gramEnd"/>
       <w:r>
         <w:rPr>
           <w:rFonts w:ascii="Arial" w:hAnsi="Arial"/>
@@ -509,21 +508,106 @@
           <w:b/>
           <w:sz w:val="24"/>
         </w:rPr>
-        <w:t>…………………………………………</w:t>
-      </w:r>
+        <w:t>…………………………………………….</w:t>
+      </w:r>
+      <w:r>
+        <w:rPr>
+          <w:rFonts w:ascii="Arial" w:hAnsi="Arial"/>
+          <w:b/>
+          <w:sz w:val="24"/>
+        </w:rPr>
+        <w:t>{</w:t>
+      </w:r>
+      <w:proofErr w:type="spellStart"/>
+      <w:r>
+        <w:rPr>
+          <w:rFonts w:ascii="Arial" w:hAnsi="Arial"/>
+          <w:b/>
+          <w:sz w:val="24"/>
+        </w:rPr>
+        <w:t>d.LicenceFee</w:t>
+      </w:r>
+      <w:proofErr w:type="spellEnd"/>
+      <w:r>
+        <w:rPr>
+          <w:rFonts w:ascii="Arial" w:hAnsi="Arial"/>
+          <w:b/>
+          <w:sz w:val="24"/>
+        </w:rPr>
+        <w:t>}</w:t>
+      </w:r>
+    </w:p>
+    <w:p>
+      <w:pPr>
+        <w:rPr>
+          <w:rFonts w:ascii="Arial" w:hAnsi="Arial"/>
+          <w:sz w:val="22"/>
+          <w:szCs w:val="22"/>
+        </w:rPr>
+      </w:pPr>
+    </w:p>
+    <w:p>
+      <w:pPr>
+        <w:rPr>
+          <w:rFonts w:ascii="Arial" w:hAnsi="Arial"/>
+          <w:i/>
+          <w:sz w:val="24"/>
+        </w:rPr>
+      </w:pPr>
+      <w:r>
+        <w:rPr>
+          <w:rFonts w:ascii="Arial" w:hAnsi="Arial"/>
+          <w:sz w:val="24"/>
+        </w:rPr>
+        <w:t xml:space="preserve">Name in Full </w:t>
+      </w:r>
+      <w:r>
+        <w:rPr>
+          <w:rFonts w:ascii="Arial" w:hAnsi="Arial"/>
+          <w:i/>
+          <w:sz w:val="24"/>
+        </w:rPr>
+        <w:t>(must agree with name on bond)_____________________________</w:t>
+      </w:r>
+    </w:p>
+    <w:p>
+      <w:pPr>
+        <w:rPr>
+          <w:rFonts w:ascii="Arial" w:hAnsi="Arial"/>
+          <w:sz w:val="22"/>
+          <w:szCs w:val="22"/>
+        </w:rPr>
+      </w:pPr>
+    </w:p>
+    <w:p>
+      <w:pPr>
+        <w:rPr>
+          <w:rFonts w:ascii="Arial" w:hAnsi="Arial"/>
+          <w:sz w:val="22"/>
+          <w:szCs w:val="22"/>
+        </w:rPr>
+      </w:pPr>
+    </w:p>
+    <w:p>
+      <w:pPr>
+        <w:rPr>
+          <w:rFonts w:ascii="Arial" w:hAnsi="Arial"/>
+          <w:sz w:val="24"/>
+        </w:rPr>
+      </w:pPr>
       <w:proofErr w:type="gramStart"/>
       <w:r>
         <w:rPr>
           <w:rFonts w:ascii="Arial" w:hAnsi="Arial"/>
-          <w:b/>
-          <w:sz w:val="24"/>
-        </w:rPr>
-        <w:t>….</w:t>
-      </w:r>
-      <w:r>
-        <w:rPr>
-          <w:rFonts w:ascii="Arial" w:hAnsi="Arial"/>
-          <w:b/>
+          <w:sz w:val="24"/>
+        </w:rPr>
+        <w:t xml:space="preserve">Nominee: </w:t>
+      </w:r>
+      <w:bookmarkStart w:id="6" w:name="LD_Dealer_Name"/>
+      <w:bookmarkEnd w:id="6"/>
+      <w:r>
+        <w:rPr>
+          <w:rFonts w:ascii="Arial" w:hAnsi="Arial"/>
           <w:sz w:val="24"/>
         </w:rPr>
         <w:t>{</w:t>
@@ -533,173 +617,74 @@
       <w:r>
         <w:rPr>
           <w:rFonts w:ascii="Arial" w:hAnsi="Arial"/>
-          <w:b/>
-          <w:sz w:val="24"/>
-        </w:rPr>
-        <w:t>d.LicenceFee</w:t>
+          <w:sz w:val="24"/>
+        </w:rPr>
+        <w:t>d.</w:t>
+      </w:r>
+      <w:r>
+        <w:rPr>
+          <w:rFonts w:ascii="Arial" w:hAnsi="Arial"/>
+          <w:sz w:val="24"/>
+        </w:rPr>
+        <w:t>LastFirstName</w:t>
       </w:r>
       <w:proofErr w:type="spellEnd"/>
       <w:r>
         <w:rPr>
           <w:rFonts w:ascii="Arial" w:hAnsi="Arial"/>
-          <w:b/>
           <w:sz w:val="24"/>
         </w:rPr>
         <w:t>}</w:t>
       </w:r>
-    </w:p>
-    <w:p>
-      <w:pPr>
-        <w:rPr>
-          <w:rFonts w:ascii="Arial" w:hAnsi="Arial"/>
-          <w:sz w:val="22"/>
-          <w:szCs w:val="22"/>
-        </w:rPr>
-      </w:pPr>
-    </w:p>
-    <w:p>
-      <w:pPr>
-        <w:rPr>
-          <w:rFonts w:ascii="Arial" w:hAnsi="Arial"/>
-          <w:i/>
-          <w:sz w:val="24"/>
-        </w:rPr>
-      </w:pPr>
-      <w:r>
-        <w:rPr>
-          <w:rFonts w:ascii="Arial" w:hAnsi="Arial"/>
-          <w:sz w:val="24"/>
-        </w:rPr>
-        <w:t xml:space="preserve">Name in Full </w:t>
-      </w:r>
-      <w:r>
-        <w:rPr>
-          <w:rFonts w:ascii="Arial" w:hAnsi="Arial"/>
-          <w:i/>
-          <w:sz w:val="24"/>
-        </w:rPr>
-        <w:t xml:space="preserve">(must agree with name on </w:t>
+      <w:r>
+        <w:rPr>
+          <w:rFonts w:ascii="Arial" w:hAnsi="Arial"/>
+          <w:sz w:val="24"/>
+        </w:rPr>
+        <w:t>_____________________________________</w:t>
+      </w:r>
+    </w:p>
+    <w:p>
+      <w:pPr>
+        <w:rPr>
+          <w:rFonts w:ascii="Arial" w:hAnsi="Arial"/>
+          <w:sz w:val="24"/>
+        </w:rPr>
+      </w:pPr>
+      <w:r>
+        <w:rPr>
+          <w:rFonts w:ascii="Arial" w:hAnsi="Arial"/>
+          <w:sz w:val="24"/>
+        </w:rPr>
+        <w:t>(</w:t>
       </w:r>
       <w:proofErr w:type="gramStart"/>
       <w:r>
         <w:rPr>
           <w:rFonts w:ascii="Arial" w:hAnsi="Arial"/>
-          <w:i/>
-          <w:sz w:val="24"/>
-        </w:rPr>
-        <w:t>bond)_</w:t>
+        </w:rPr>
+        <w:t>if</w:t>
       </w:r>
       <w:proofErr w:type="gramEnd"/>
       <w:r>
         <w:rPr>
           <w:rFonts w:ascii="Arial" w:hAnsi="Arial"/>
-          <w:i/>
-          <w:sz w:val="24"/>
-        </w:rPr>
-        <w:t>____________________________</w:t>
-      </w:r>
-    </w:p>
-    <w:p>
-      <w:pPr>
-        <w:rPr>
-          <w:rFonts w:ascii="Arial" w:hAnsi="Arial"/>
-          <w:sz w:val="22"/>
-          <w:szCs w:val="22"/>
-        </w:rPr>
-      </w:pPr>
-    </w:p>
-    <w:p>
-      <w:pPr>
-        <w:rPr>
-          <w:rFonts w:ascii="Arial" w:hAnsi="Arial"/>
-          <w:sz w:val="22"/>
-          <w:szCs w:val="22"/>
-        </w:rPr>
-      </w:pPr>
-    </w:p>
-    <w:p>
-      <w:pPr>
-        <w:rPr>
-          <w:rFonts w:ascii="Arial" w:hAnsi="Arial"/>
-          <w:sz w:val="24"/>
-        </w:rPr>
-      </w:pPr>
-      <w:r>
-        <w:rPr>
-          <w:rFonts w:ascii="Arial" w:hAnsi="Arial"/>
-          <w:sz w:val="24"/>
-        </w:rPr>
-        <w:t xml:space="preserve">Nominee: </w:t>
-      </w:r>
-      <w:bookmarkStart w:id="6" w:name="LD_Dealer_Name"/>
-      <w:bookmarkEnd w:id="6"/>
-      <w:r>
-        <w:rPr>
-          <w:rFonts w:ascii="Arial" w:hAnsi="Arial"/>
-          <w:sz w:val="24"/>
-        </w:rPr>
-        <w:t>{</w:t>
+        </w:rPr>
+        <w:t xml:space="preserve"> the applicant is not a single individual the applicant must nominate an individual to be named on the </w:t>
       </w:r>
       <w:proofErr w:type="spellStart"/>
-      <w:proofErr w:type="gramStart"/>
-      <w:r>
-        <w:rPr>
-          <w:rFonts w:ascii="Arial" w:hAnsi="Arial"/>
-          <w:sz w:val="24"/>
-        </w:rPr>
-        <w:t>d.</w:t>
-      </w:r>
-      <w:r>
-        <w:rPr>
-          <w:rFonts w:ascii="Arial" w:hAnsi="Arial"/>
-          <w:sz w:val="24"/>
-        </w:rPr>
-        <w:t>LastFirstName</w:t>
+      <w:r>
+        <w:rPr>
+          <w:rFonts w:ascii="Arial" w:hAnsi="Arial"/>
+        </w:rPr>
+        <w:t>licence</w:t>
       </w:r>
       <w:proofErr w:type="spellEnd"/>
-      <w:proofErr w:type="gramEnd"/>
-      <w:r>
-        <w:rPr>
-          <w:rFonts w:ascii="Arial" w:hAnsi="Arial"/>
-          <w:sz w:val="24"/>
-        </w:rPr>
-        <w:t>}</w:t>
-      </w:r>
-      <w:r>
-        <w:rPr>
-          <w:rFonts w:ascii="Arial" w:hAnsi="Arial"/>
-          <w:sz w:val="24"/>
-        </w:rPr>
-        <w:t>_____________________________________</w:t>
-      </w:r>
-    </w:p>
-    <w:p>
-      <w:pPr>
-        <w:rPr>
-          <w:rFonts w:ascii="Arial" w:hAnsi="Arial"/>
-          <w:sz w:val="24"/>
-        </w:rPr>
-      </w:pPr>
-      <w:r>
-        <w:rPr>
-          <w:rFonts w:ascii="Arial" w:hAnsi="Arial"/>
-          <w:sz w:val="24"/>
-        </w:rPr>
-        <w:t>(</w:t>
-      </w:r>
-      <w:proofErr w:type="gramStart"/>
-      <w:r>
-        <w:rPr>
-          <w:rFonts w:ascii="Arial" w:hAnsi="Arial"/>
-        </w:rPr>
-        <w:t>if</w:t>
-      </w:r>
-      <w:proofErr w:type="gramEnd"/>
-      <w:r>
-        <w:rPr>
-          <w:rFonts w:ascii="Arial" w:hAnsi="Arial"/>
-        </w:rPr>
-        <w:t xml:space="preserve"> the applicant is not a single individual the applicant must nominate an individual to be named on the </w:t>
+      <w:r>
+        <w:rPr>
+          <w:rFonts w:ascii="Arial" w:hAnsi="Arial"/>
+        </w:rPr>
+        <w:t xml:space="preserve"> as its agent for the exercise of its rights and privileges under the </w:t>
       </w:r>
       <w:proofErr w:type="spellStart"/>
       <w:r>
@@ -713,20 +698,6 @@
         <w:rPr>
           <w:rFonts w:ascii="Arial" w:hAnsi="Arial"/>
         </w:rPr>
-        <w:t xml:space="preserve"> as its agent for the exercise of its rights and privileges under the </w:t>
-      </w:r>
-      <w:proofErr w:type="spellStart"/>
-      <w:r>
-        <w:rPr>
-          <w:rFonts w:ascii="Arial" w:hAnsi="Arial"/>
-        </w:rPr>
-        <w:t>licence</w:t>
-      </w:r>
-      <w:proofErr w:type="spellEnd"/>
-      <w:r>
-        <w:rPr>
-          <w:rFonts w:ascii="Arial" w:hAnsi="Arial"/>
-        </w:rPr>
         <w:t>.</w:t>
       </w:r>
       <w:r>
@@ -756,15 +727,7 @@
           <w:rFonts w:ascii="Arial" w:hAnsi="Arial"/>
           <w:sz w:val="24"/>
         </w:rPr>
-        <w:t>Bond or Letter of Credit Issuing Co.</w:t>
-      </w:r>
-      <w:proofErr w:type="gramStart"/>
-      <w:r>
-        <w:rPr>
-          <w:rFonts w:ascii="Arial" w:hAnsi="Arial"/>
-          <w:sz w:val="24"/>
-        </w:rPr>
-        <w:t xml:space="preserve">:  </w:t>
+        <w:t xml:space="preserve">Bond or Letter of Credit Issuing Co.:  </w:t>
       </w:r>
       <w:bookmarkStart w:id="7" w:name="Bond_Carrier_Name"/>
       <w:bookmarkEnd w:id="7"/>
@@ -776,7 +739,6 @@
         <w:t>{</w:t>
       </w:r>
       <w:proofErr w:type="spellStart"/>
-      <w:proofErr w:type="gramEnd"/>
       <w:r>
         <w:rPr>
           <w:rFonts w:ascii="Arial" w:hAnsi="Arial"/>
@@ -812,15 +774,7 @@
           <w:rFonts w:ascii="Arial" w:hAnsi="Arial"/>
           <w:sz w:val="24"/>
         </w:rPr>
-        <w:t>Bond or Letter of Credit Amount</w:t>
-      </w:r>
-      <w:proofErr w:type="gramStart"/>
-      <w:r>
-        <w:rPr>
-          <w:rFonts w:ascii="Arial" w:hAnsi="Arial"/>
-          <w:sz w:val="24"/>
-        </w:rPr>
-        <w:t xml:space="preserve">:  </w:t>
+        <w:t xml:space="preserve">Bond or Letter of Credit Amount:  </w:t>
       </w:r>
       <w:bookmarkStart w:id="8" w:name="Bond_Value"/>
       <w:bookmarkEnd w:id="8"/>
@@ -832,7 +786,6 @@
         <w:t>{</w:t>
       </w:r>
       <w:proofErr w:type="spellStart"/>
-      <w:proofErr w:type="gramEnd"/>
       <w:r>
         <w:rPr>
           <w:rFonts w:ascii="Arial" w:hAnsi="Arial"/>
@@ -1423,7 +1376,6 @@
                 <w:szCs w:val="18"/>
                 <w:lang w:val="en-CA"/>
               </w:rPr>
-              <w:lastRenderedPageBreak/>
               <w:t xml:space="preserve">Over 200 000 </w:t>
             </w:r>
           </w:p>
@@ -1482,15 +1434,6 @@
           <w:sz w:val="24"/>
         </w:rPr>
       </w:pPr>
-    </w:p>
-    <w:p>
-      <w:pPr>
-        <w:jc w:val="right"/>
-        <w:rPr>
-          <w:rFonts w:ascii="Arial" w:hAnsi="Arial"/>
-          <w:sz w:val="24"/>
-        </w:rPr>
-      </w:pPr>
       <w:r>
         <w:rPr>
           <w:rFonts w:ascii="Arial" w:hAnsi="Arial"/>
@@ -1535,23 +1478,7 @@
           <w:rFonts w:ascii="Arial" w:hAnsi="Arial"/>
           <w:sz w:val="24"/>
         </w:rPr>
-        <w:t>Local Insurance Company:  _______________</w:t>
-      </w:r>
-      <w:proofErr w:type="gramStart"/>
-      <w:r>
-        <w:rPr>
-          <w:rFonts w:ascii="Arial" w:hAnsi="Arial"/>
-          <w:sz w:val="24"/>
-        </w:rPr>
-        <w:t>_  Tel</w:t>
-      </w:r>
-      <w:proofErr w:type="gramEnd"/>
-      <w:r>
-        <w:rPr>
-          <w:rFonts w:ascii="Arial" w:hAnsi="Arial"/>
-          <w:sz w:val="24"/>
-        </w:rPr>
-        <w:t xml:space="preserve">: </w:t>
+        <w:t xml:space="preserve">Local Insurance Company:  ________________  Tel: </w:t>
       </w:r>
       <w:r>
         <w:rPr>
@@ -1941,7 +1868,7 @@
 </file>
 
 <file path=word/styles.xml><?xml version="1.0" encoding="utf-8"?>
-<w:styles xmlns:mc="http://schemas.openxmlformats.org/markup-compatibility/2006" xmlns:r="http://schemas.openxmlformats.org/officeDocument/2006/relationships" xmlns:w="http://schemas.openxmlformats.org/wordprocessingml/2006/main" xmlns:w14="http://schemas.microsoft.com/office/word/2010/wordml" xmlns:w15="http://schemas.microsoft.com/office/word/2012/wordml" xmlns:w16cex="http://schemas.microsoft.com/office/word/2018/wordml/cex" xmlns:w16cid="http://schemas.microsoft.com/office/word/2016/wordml/cid" xmlns:w16="http://schemas.microsoft.com/office/word/2018/wordml" xmlns:w16sdtdh="http://schemas.microsoft.com/office/word/2020/wordml/sdtdatahash" xmlns:w16se="http://schemas.microsoft.com/office/word/2015/wordml/symex" mc:Ignorable="w14 w15 w16se w16cid w16 w16cex w16sdtdh">
+<w:styles xmlns:mc="http://schemas.openxmlformats.org/markup-compatibility/2006" xmlns:r="http://schemas.openxmlformats.org/officeDocument/2006/relationships" xmlns:w="http://schemas.openxmlformats.org/wordprocessingml/2006/main" xmlns:w14="http://schemas.microsoft.com/office/word/2010/wordml" xmlns:w15="http://schemas.microsoft.com/office/word/2012/wordml" xmlns:w16cex="http://schemas.microsoft.com/office/word/2018/wordml/cex" xmlns:w16cid="http://schemas.microsoft.com/office/word/2016/wordml/cid" xmlns:w16="http://schemas.microsoft.com/office/word/2018/wordml" xmlns:w16du="http://schemas.microsoft.com/office/word/2023/wordml/word16du" xmlns:w16sdtdh="http://schemas.microsoft.com/office/word/2020/wordml/sdtdatahash" xmlns:w16sdtfl="http://schemas.microsoft.com/office/word/2024/wordml/sdtformatlock" xmlns:w16se="http://schemas.microsoft.com/office/word/2015/wordml/symex" mc:Ignorable="w14 w15 w16se w16cid w16 w16cex w16sdtdh w16sdtfl w16du">
   <w:docDefaults>
     <w:rPrDefault>
       <w:rPr>
@@ -2722,9 +2649,12 @@
 </file>
 
 <file path=customXml/item1.xml><?xml version="1.0" encoding="utf-8"?>
-<p:properties xmlns:p="http://schemas.microsoft.com/office/2006/metadata/properties" xmlns:xsi="http://www.w3.org/2001/XMLSchema-instance" xmlns:pc="http://schemas.microsoft.com/office/infopath/2007/PartnerControls">
-  <documentManagement/>
-</p:properties>
+<?mso-contentType ?>
+<FormTemplates xmlns="http://schemas.microsoft.com/sharepoint/v3/contenttype/forms">
+  <Display>DocumentLibraryForm</Display>
+  <Edit>DocumentLibraryForm</Edit>
+  <New>DocumentLibraryForm</New>
+</FormTemplates>
 </file>
 
 <file path=customXml/item2.xml><?xml version="1.0" encoding="utf-8"?>
@@ -2939,19 +2869,15 @@
 </file>
 
 <file path=customXml/item3.xml><?xml version="1.0" encoding="utf-8"?>
-<?mso-contentType ?>
-<FormTemplates xmlns="http://schemas.microsoft.com/sharepoint/v3/contenttype/forms">
-  <Display>DocumentLibraryForm</Display>
-  <Edit>DocumentLibraryForm</Edit>
-  <New>DocumentLibraryForm</New>
-</FormTemplates>
+<p:properties xmlns:p="http://schemas.microsoft.com/office/2006/metadata/properties" xmlns:xsi="http://www.w3.org/2001/XMLSchema-instance" xmlns:pc="http://schemas.microsoft.com/office/infopath/2007/PartnerControls">
+  <documentManagement/>
+</p:properties>
 </file>
 
 <file path=customXml/itemProps1.xml><?xml version="1.0" encoding="utf-8"?>
-<ds:datastoreItem xmlns:ds="http://schemas.openxmlformats.org/officeDocument/2006/customXml" ds:itemID="{FA37A28D-EF70-49F0-9731-1B81D4A67F5F}">
+<ds:datastoreItem xmlns:ds="http://schemas.openxmlformats.org/officeDocument/2006/customXml" ds:itemID="{8C50E9AE-0D2D-46E1-9F12-F0CD423D381A}">
   <ds:schemaRefs>
-    <ds:schemaRef ds:uri="http://schemas.microsoft.com/office/2006/metadata/properties"/>
-    <ds:schemaRef ds:uri="http://schemas.microsoft.com/office/infopath/2007/PartnerControls"/>
+    <ds:schemaRef ds:uri="http://schemas.microsoft.com/sharepoint/v3/contenttype/forms"/>
   </ds:schemaRefs>
 </ds:datastoreItem>
 </file>
@@ -2976,9 +2902,10 @@
 </file>
 
 <file path=customXml/itemProps3.xml><?xml version="1.0" encoding="utf-8"?>
-<ds:datastoreItem xmlns:ds="http://schemas.openxmlformats.org/officeDocument/2006/customXml" ds:itemID="{8C50E9AE-0D2D-46E1-9F12-F0CD423D381A}">
+<ds:datastoreItem xmlns:ds="http://schemas.openxmlformats.org/officeDocument/2006/customXml" ds:itemID="{FA37A28D-EF70-49F0-9731-1B81D4A67F5F}">
   <ds:schemaRefs>
-    <ds:schemaRef ds:uri="http://schemas.microsoft.com/sharepoint/v3/contenttype/forms"/>
+    <ds:schemaRef ds:uri="http://schemas.microsoft.com/office/2006/metadata/properties"/>
+    <ds:schemaRef ds:uri="http://schemas.microsoft.com/office/infopath/2007/PartnerControls"/>
   </ds:schemaRefs>
 </ds:datastoreItem>
 </file>
</xml_diff>